<commit_message>
New files for Bijlagen
Added 2 new files for the folder Bijlagen and changed file "Lijst van Python OCR libraries.docx"
</commit_message>
<xml_diff>
--- a/Documentatie/Lijst van Python OCR libraries.docx
+++ b/Documentatie/Lijst van Python OCR libraries.docx
@@ -207,15 +207,7 @@
       </w:r>
       <w:proofErr w:type="spellEnd"/>
       <w:r>
-        <w:t xml:space="preserve">, wel stond erin dat deze </w:t>
-      </w:r>
-      <w:proofErr w:type="spellStart"/>
-      <w:r>
-        <w:t>library</w:t>
-      </w:r>
-      <w:proofErr w:type="spellEnd"/>
-      <w:r>
-        <w:t xml:space="preserve"> ook een andere </w:t>
+        <w:t xml:space="preserve">, wel stond erin dat deze library ook een andere </w:t>
       </w:r>
       <w:proofErr w:type="spellStart"/>
       <w:r>
@@ -268,23 +260,7 @@
       </w:r>
       <w:proofErr w:type="spellEnd"/>
       <w:r>
-        <w:t xml:space="preserve"> gebruikt deze </w:t>
-      </w:r>
-      <w:proofErr w:type="spellStart"/>
-      <w:r>
-        <w:t>library</w:t>
-      </w:r>
-      <w:proofErr w:type="spellEnd"/>
-      <w:r>
-        <w:t xml:space="preserve"> ook een geïmporteerde </w:t>
-      </w:r>
-      <w:proofErr w:type="spellStart"/>
-      <w:r>
-        <w:t>library</w:t>
-      </w:r>
-      <w:proofErr w:type="spellEnd"/>
-      <w:r>
-        <w:t xml:space="preserve"> en is in principe een </w:t>
+        <w:t xml:space="preserve"> gebruikt deze library ook een geïmporteerde library en is in principe een </w:t>
       </w:r>
       <w:proofErr w:type="spellStart"/>
       <w:r>
@@ -325,6 +301,7 @@
         <w:pStyle w:val="Lijstalinea"/>
         <w:ind w:left="1416"/>
       </w:pPr>
+      <w:bookmarkStart w:id="0" w:name="_Hlk11845815"/>
       <w:r>
         <w:t>(</w:t>
       </w:r>
@@ -401,14 +378,10 @@
         <w:t xml:space="preserve">”. </w:t>
       </w:r>
       <w:r>
-        <w:t xml:space="preserve">Deze methode van tekst herkenning is uitzonderlijk goed voor de toepassing in </w:t>
-      </w:r>
-      <w:bookmarkStart w:id="0" w:name="_GoBack"/>
-      <w:bookmarkEnd w:id="0"/>
-      <w:r>
-        <w:t>natuurlijke foto’s en om daar tekst uit te herkennen.)</w:t>
-      </w:r>
-    </w:p>
+        <w:t>Deze methode van tekst herkenning is uitzonderlijk goed voor de toepassing in natuurlijke foto’s en om daar tekst uit te herkennen.)</w:t>
+      </w:r>
+    </w:p>
+    <w:bookmarkEnd w:id="0"/>
     <w:p>
       <w:pPr>
         <w:pStyle w:val="Lijstalinea"/>
@@ -484,15 +457,7 @@
       </w:r>
       <w:proofErr w:type="spellEnd"/>
       <w:r>
-        <w:t xml:space="preserve"> Tesseract3 niet meer nodig maakt. Volgens de GitHub heeft deze </w:t>
-      </w:r>
-      <w:proofErr w:type="spellStart"/>
-      <w:r>
-        <w:t>library</w:t>
-      </w:r>
-      <w:proofErr w:type="spellEnd"/>
-      <w:r>
-        <w:t xml:space="preserve"> een nieuwe eigenaar die al sinds juni 2016 geen nieuwe </w:t>
+        <w:t xml:space="preserve"> Tesseract3 niet meer nodig maakt. Volgens de GitHub heeft deze library een nieuwe eigenaar die al sinds juni 2016 geen nieuwe </w:t>
       </w:r>
       <w:proofErr w:type="spellStart"/>
       <w:r>
@@ -818,7 +783,19 @@
           <w:rPr>
             <w:rStyle w:val="Hyperlink"/>
           </w:rPr>
-          <w:t>https://gitlab.gnome.org/World/OpenPaperwork/pyocr</w:t>
+          <w:t>https://gitlab.gnome.org/World/OpenPaper</w:t>
+        </w:r>
+        <w:r>
+          <w:rPr>
+            <w:rStyle w:val="Hyperlink"/>
+          </w:rPr>
+          <w:t>w</w:t>
+        </w:r>
+        <w:r>
+          <w:rPr>
+            <w:rStyle w:val="Hyperlink"/>
+          </w:rPr>
+          <w:t>ork/pyocr</w:t>
         </w:r>
       </w:hyperlink>
       <w:r>
@@ -877,8 +854,21 @@
         </w:r>
       </w:hyperlink>
       <w:r>
-        <w:t xml:space="preserve"> </w:t>
-      </w:r>
+        <w:t xml:space="preserve">, </w:t>
+      </w:r>
+      <w:hyperlink r:id="rId16" w:history="1">
+        <w:r>
+          <w:rPr>
+            <w:rStyle w:val="Hyperlink"/>
+          </w:rPr>
+          <w:t>https://scikit-image.org/docs/dev/auto_examples/segmentation/plot_niblack_sauvola.html</w:t>
+        </w:r>
+      </w:hyperlink>
+      <w:r>
+        <w:t xml:space="preserve">, </w:t>
+      </w:r>
+      <w:bookmarkStart w:id="1" w:name="_GoBack"/>
+      <w:bookmarkEnd w:id="1"/>
     </w:p>
     <w:sectPr>
       <w:pgSz w:w="11906" w:h="16838"/>

</xml_diff>